<commit_message>
Ma feuille de temps
Le total me donne 15h mais faut dire que j'ai fucking travaillé dessus
:p
</commit_message>
<xml_diff>
--- a/410-H15-Feuilles_de_temps-TP.docx
+++ b/410-H15-Feuilles_de_temps-TP.docx
@@ -1263,8 +1263,6 @@
               </w:rPr>
               <w:t>5,5</w:t>
             </w:r>
-            <w:bookmarkStart w:id="1" w:name="_GoBack"/>
-            <w:bookmarkEnd w:id="1"/>
           </w:p>
         </w:tc>
       </w:tr>
@@ -1284,6 +1282,8 @@
           <w:sz w:val="24"/>
         </w:rPr>
       </w:pPr>
+      <w:bookmarkStart w:id="1" w:name="_GoBack"/>
+      <w:bookmarkEnd w:id="1"/>
     </w:p>
     <w:tbl>
       <w:tblPr>
@@ -1492,6 +1492,15 @@
                 <w:szCs w:val="22"/>
               </w:rPr>
             </w:pPr>
+            <w:r>
+              <w:rPr>
+                <w:rFonts w:asciiTheme="minorHAnsi" w:hAnsiTheme="minorHAnsi" w:cstheme="minorHAnsi"/>
+                <w:color w:val="000000"/>
+                <w:sz w:val="22"/>
+                <w:szCs w:val="22"/>
+              </w:rPr>
+              <w:t>18 février</w:t>
+            </w:r>
           </w:p>
         </w:tc>
         <w:tc>
@@ -1514,6 +1523,15 @@
                 <w:szCs w:val="22"/>
               </w:rPr>
             </w:pPr>
+            <w:r>
+              <w:rPr>
+                <w:rFonts w:asciiTheme="minorHAnsi" w:hAnsiTheme="minorHAnsi" w:cstheme="minorHAnsi"/>
+                <w:color w:val="000000"/>
+                <w:sz w:val="22"/>
+                <w:szCs w:val="22"/>
+              </w:rPr>
+              <w:t>Entêtes des Selects</w:t>
+            </w:r>
           </w:p>
         </w:tc>
         <w:tc>
@@ -1537,6 +1555,15 @@
                 <w:szCs w:val="22"/>
               </w:rPr>
             </w:pPr>
+            <w:r>
+              <w:rPr>
+                <w:rFonts w:asciiTheme="minorHAnsi" w:hAnsiTheme="minorHAnsi" w:cstheme="minorHAnsi"/>
+                <w:color w:val="000000"/>
+                <w:sz w:val="22"/>
+                <w:szCs w:val="22"/>
+              </w:rPr>
+              <w:t>1</w:t>
+            </w:r>
           </w:p>
         </w:tc>
       </w:tr>
@@ -1562,6 +1589,15 @@
                 <w:szCs w:val="22"/>
               </w:rPr>
             </w:pPr>
+            <w:r>
+              <w:rPr>
+                <w:rFonts w:asciiTheme="minorHAnsi" w:hAnsiTheme="minorHAnsi" w:cstheme="minorHAnsi"/>
+                <w:color w:val="000000"/>
+                <w:sz w:val="22"/>
+                <w:szCs w:val="22"/>
+              </w:rPr>
+              <w:t>21 février</w:t>
+            </w:r>
           </w:p>
         </w:tc>
         <w:tc>
@@ -1584,6 +1620,15 @@
                 <w:szCs w:val="22"/>
               </w:rPr>
             </w:pPr>
+            <w:r>
+              <w:rPr>
+                <w:rFonts w:asciiTheme="minorHAnsi" w:hAnsiTheme="minorHAnsi" w:cstheme="minorHAnsi"/>
+                <w:color w:val="000000"/>
+                <w:sz w:val="22"/>
+                <w:szCs w:val="22"/>
+              </w:rPr>
+              <w:t>Entêtes finis</w:t>
+            </w:r>
           </w:p>
         </w:tc>
         <w:tc>
@@ -1607,6 +1652,15 @@
                 <w:szCs w:val="22"/>
               </w:rPr>
             </w:pPr>
+            <w:r>
+              <w:rPr>
+                <w:rFonts w:asciiTheme="minorHAnsi" w:hAnsiTheme="minorHAnsi" w:cstheme="minorHAnsi"/>
+                <w:color w:val="000000"/>
+                <w:sz w:val="22"/>
+                <w:szCs w:val="22"/>
+              </w:rPr>
+              <w:t>1</w:t>
+            </w:r>
           </w:p>
         </w:tc>
       </w:tr>
@@ -1632,6 +1686,15 @@
                 <w:szCs w:val="22"/>
               </w:rPr>
             </w:pPr>
+            <w:r>
+              <w:rPr>
+                <w:rFonts w:asciiTheme="minorHAnsi" w:hAnsiTheme="minorHAnsi" w:cstheme="minorHAnsi"/>
+                <w:color w:val="000000"/>
+                <w:sz w:val="22"/>
+                <w:szCs w:val="22"/>
+              </w:rPr>
+              <w:t>22 février</w:t>
+            </w:r>
           </w:p>
         </w:tc>
         <w:tc>
@@ -1654,6 +1717,15 @@
                 <w:szCs w:val="22"/>
               </w:rPr>
             </w:pPr>
+            <w:r>
+              <w:rPr>
+                <w:rFonts w:asciiTheme="minorHAnsi" w:hAnsiTheme="minorHAnsi" w:cstheme="minorHAnsi"/>
+                <w:color w:val="000000"/>
+                <w:sz w:val="22"/>
+                <w:szCs w:val="22"/>
+              </w:rPr>
+              <w:t>SELECT 2 et 4</w:t>
+            </w:r>
           </w:p>
         </w:tc>
         <w:tc>
@@ -1677,6 +1749,15 @@
                 <w:szCs w:val="22"/>
               </w:rPr>
             </w:pPr>
+            <w:r>
+              <w:rPr>
+                <w:rFonts w:asciiTheme="minorHAnsi" w:hAnsiTheme="minorHAnsi" w:cstheme="minorHAnsi"/>
+                <w:color w:val="000000"/>
+                <w:sz w:val="22"/>
+                <w:szCs w:val="22"/>
+              </w:rPr>
+              <w:t>0.50</w:t>
+            </w:r>
           </w:p>
         </w:tc>
       </w:tr>
@@ -1702,6 +1783,15 @@
                 <w:szCs w:val="22"/>
               </w:rPr>
             </w:pPr>
+            <w:r>
+              <w:rPr>
+                <w:rFonts w:asciiTheme="minorHAnsi" w:hAnsiTheme="minorHAnsi" w:cstheme="minorHAnsi"/>
+                <w:color w:val="000000"/>
+                <w:sz w:val="22"/>
+                <w:szCs w:val="22"/>
+              </w:rPr>
+              <w:t>23 février</w:t>
+            </w:r>
           </w:p>
         </w:tc>
         <w:tc>
@@ -1724,6 +1814,24 @@
                 <w:szCs w:val="22"/>
               </w:rPr>
             </w:pPr>
+            <w:r>
+              <w:rPr>
+                <w:rFonts w:asciiTheme="minorHAnsi" w:hAnsiTheme="minorHAnsi" w:cstheme="minorHAnsi"/>
+                <w:color w:val="000000"/>
+                <w:sz w:val="22"/>
+                <w:szCs w:val="22"/>
+              </w:rPr>
+              <w:t xml:space="preserve">SELECT 9 et </w:t>
+            </w:r>
+            <w:r>
+              <w:rPr>
+                <w:rFonts w:asciiTheme="minorHAnsi" w:hAnsiTheme="minorHAnsi" w:cstheme="minorHAnsi"/>
+                <w:color w:val="000000"/>
+                <w:sz w:val="22"/>
+                <w:szCs w:val="22"/>
+              </w:rPr>
+              <w:t>11</w:t>
+            </w:r>
           </w:p>
         </w:tc>
         <w:tc>
@@ -1747,6 +1855,15 @@
                 <w:szCs w:val="22"/>
               </w:rPr>
             </w:pPr>
+            <w:r>
+              <w:rPr>
+                <w:rFonts w:asciiTheme="minorHAnsi" w:hAnsiTheme="minorHAnsi" w:cstheme="minorHAnsi"/>
+                <w:color w:val="000000"/>
+                <w:sz w:val="22"/>
+                <w:szCs w:val="22"/>
+              </w:rPr>
+              <w:t>1</w:t>
+            </w:r>
           </w:p>
         </w:tc>
       </w:tr>
@@ -1772,6 +1889,15 @@
                 <w:szCs w:val="22"/>
               </w:rPr>
             </w:pPr>
+            <w:r>
+              <w:rPr>
+                <w:rFonts w:asciiTheme="minorHAnsi" w:hAnsiTheme="minorHAnsi" w:cstheme="minorHAnsi"/>
+                <w:color w:val="000000"/>
+                <w:sz w:val="22"/>
+                <w:szCs w:val="22"/>
+              </w:rPr>
+              <w:t>25 février</w:t>
+            </w:r>
           </w:p>
         </w:tc>
         <w:tc>
@@ -1794,6 +1920,15 @@
                 <w:szCs w:val="22"/>
               </w:rPr>
             </w:pPr>
+            <w:r>
+              <w:rPr>
+                <w:rFonts w:asciiTheme="minorHAnsi" w:hAnsiTheme="minorHAnsi" w:cstheme="minorHAnsi"/>
+                <w:color w:val="000000"/>
+                <w:sz w:val="22"/>
+                <w:szCs w:val="22"/>
+              </w:rPr>
+              <w:t>SELECT 6 et 8</w:t>
+            </w:r>
           </w:p>
         </w:tc>
         <w:tc>
@@ -1817,6 +1952,15 @@
                 <w:szCs w:val="22"/>
               </w:rPr>
             </w:pPr>
+            <w:r>
+              <w:rPr>
+                <w:rFonts w:asciiTheme="minorHAnsi" w:hAnsiTheme="minorHAnsi" w:cstheme="minorHAnsi"/>
+                <w:color w:val="000000"/>
+                <w:sz w:val="22"/>
+                <w:szCs w:val="22"/>
+              </w:rPr>
+              <w:t>1</w:t>
+            </w:r>
           </w:p>
         </w:tc>
       </w:tr>
@@ -1842,6 +1986,15 @@
                 <w:szCs w:val="22"/>
               </w:rPr>
             </w:pPr>
+            <w:r>
+              <w:rPr>
+                <w:rFonts w:asciiTheme="minorHAnsi" w:hAnsiTheme="minorHAnsi" w:cstheme="minorHAnsi"/>
+                <w:color w:val="000000"/>
+                <w:sz w:val="22"/>
+                <w:szCs w:val="22"/>
+              </w:rPr>
+              <w:t>27 février</w:t>
+            </w:r>
           </w:p>
         </w:tc>
         <w:tc>
@@ -1864,6 +2017,15 @@
                 <w:szCs w:val="22"/>
               </w:rPr>
             </w:pPr>
+            <w:r>
+              <w:rPr>
+                <w:rFonts w:asciiTheme="minorHAnsi" w:hAnsiTheme="minorHAnsi" w:cstheme="minorHAnsi"/>
+                <w:color w:val="000000"/>
+                <w:sz w:val="22"/>
+                <w:szCs w:val="22"/>
+              </w:rPr>
+              <w:t>SELECT 10</w:t>
+            </w:r>
           </w:p>
         </w:tc>
         <w:tc>
@@ -1887,6 +2049,15 @@
                 <w:szCs w:val="22"/>
               </w:rPr>
             </w:pPr>
+            <w:r>
+              <w:rPr>
+                <w:rFonts w:asciiTheme="minorHAnsi" w:hAnsiTheme="minorHAnsi" w:cstheme="minorHAnsi"/>
+                <w:color w:val="000000"/>
+                <w:sz w:val="22"/>
+                <w:szCs w:val="22"/>
+              </w:rPr>
+              <w:t>2</w:t>
+            </w:r>
           </w:p>
         </w:tc>
       </w:tr>
@@ -1912,6 +2083,15 @@
                 <w:szCs w:val="22"/>
               </w:rPr>
             </w:pPr>
+            <w:r>
+              <w:rPr>
+                <w:rFonts w:asciiTheme="minorHAnsi" w:hAnsiTheme="minorHAnsi" w:cstheme="minorHAnsi"/>
+                <w:color w:val="000000"/>
+                <w:sz w:val="22"/>
+                <w:szCs w:val="22"/>
+              </w:rPr>
+              <w:t>28 février</w:t>
+            </w:r>
           </w:p>
         </w:tc>
         <w:tc>
@@ -1934,6 +2114,15 @@
                 <w:szCs w:val="22"/>
               </w:rPr>
             </w:pPr>
+            <w:r>
+              <w:rPr>
+                <w:rFonts w:asciiTheme="minorHAnsi" w:hAnsiTheme="minorHAnsi" w:cstheme="minorHAnsi"/>
+                <w:color w:val="000000"/>
+                <w:sz w:val="22"/>
+                <w:szCs w:val="22"/>
+              </w:rPr>
+              <w:t>SELECT 10 et 11</w:t>
+            </w:r>
           </w:p>
         </w:tc>
         <w:tc>
@@ -1957,6 +2146,15 @@
                 <w:szCs w:val="22"/>
               </w:rPr>
             </w:pPr>
+            <w:r>
+              <w:rPr>
+                <w:rFonts w:asciiTheme="minorHAnsi" w:hAnsiTheme="minorHAnsi" w:cstheme="minorHAnsi"/>
+                <w:color w:val="000000"/>
+                <w:sz w:val="22"/>
+                <w:szCs w:val="22"/>
+              </w:rPr>
+              <w:t>2</w:t>
+            </w:r>
           </w:p>
         </w:tc>
       </w:tr>
@@ -1982,6 +2180,15 @@
                 <w:szCs w:val="22"/>
               </w:rPr>
             </w:pPr>
+            <w:r>
+              <w:rPr>
+                <w:rFonts w:asciiTheme="minorHAnsi" w:hAnsiTheme="minorHAnsi" w:cstheme="minorHAnsi"/>
+                <w:color w:val="000000"/>
+                <w:sz w:val="22"/>
+                <w:szCs w:val="22"/>
+              </w:rPr>
+              <w:t>29 février</w:t>
+            </w:r>
           </w:p>
         </w:tc>
         <w:tc>
@@ -2004,6 +2211,15 @@
                 <w:szCs w:val="22"/>
               </w:rPr>
             </w:pPr>
+            <w:r>
+              <w:rPr>
+                <w:rFonts w:asciiTheme="minorHAnsi" w:hAnsiTheme="minorHAnsi" w:cstheme="minorHAnsi"/>
+                <w:color w:val="000000"/>
+                <w:sz w:val="22"/>
+                <w:szCs w:val="22"/>
+              </w:rPr>
+              <w:t>SELECT 11 et 12</w:t>
+            </w:r>
           </w:p>
         </w:tc>
         <w:tc>
@@ -2027,6 +2243,15 @@
                 <w:szCs w:val="22"/>
               </w:rPr>
             </w:pPr>
+            <w:r>
+              <w:rPr>
+                <w:rFonts w:asciiTheme="minorHAnsi" w:hAnsiTheme="minorHAnsi" w:cstheme="minorHAnsi"/>
+                <w:color w:val="000000"/>
+                <w:sz w:val="22"/>
+                <w:szCs w:val="22"/>
+              </w:rPr>
+              <w:t>1.5</w:t>
+            </w:r>
           </w:p>
         </w:tc>
       </w:tr>
@@ -2052,6 +2277,15 @@
                 <w:szCs w:val="22"/>
               </w:rPr>
             </w:pPr>
+            <w:r>
+              <w:rPr>
+                <w:rFonts w:asciiTheme="minorHAnsi" w:hAnsiTheme="minorHAnsi" w:cstheme="minorHAnsi"/>
+                <w:color w:val="000000"/>
+                <w:sz w:val="22"/>
+                <w:szCs w:val="22"/>
+              </w:rPr>
+              <w:t>30 février</w:t>
+            </w:r>
           </w:p>
         </w:tc>
         <w:tc>
@@ -2074,6 +2308,15 @@
                 <w:szCs w:val="22"/>
               </w:rPr>
             </w:pPr>
+            <w:r>
+              <w:rPr>
+                <w:rFonts w:asciiTheme="minorHAnsi" w:hAnsiTheme="minorHAnsi" w:cstheme="minorHAnsi"/>
+                <w:color w:val="000000"/>
+                <w:sz w:val="22"/>
+                <w:szCs w:val="22"/>
+              </w:rPr>
+              <w:t>SELECT 10, 11 et 12</w:t>
+            </w:r>
           </w:p>
         </w:tc>
         <w:tc>
@@ -2097,6 +2340,112 @@
                 <w:szCs w:val="22"/>
               </w:rPr>
             </w:pPr>
+            <w:r>
+              <w:rPr>
+                <w:rFonts w:asciiTheme="minorHAnsi" w:hAnsiTheme="minorHAnsi" w:cstheme="minorHAnsi"/>
+                <w:color w:val="000000"/>
+                <w:sz w:val="22"/>
+                <w:szCs w:val="22"/>
+              </w:rPr>
+              <w:t>2</w:t>
+            </w:r>
+          </w:p>
+        </w:tc>
+      </w:tr>
+      <w:tr>
+        <w:tc>
+          <w:tcPr>
+            <w:tcW w:w="1346" w:type="dxa"/>
+            <w:tcBorders>
+              <w:top w:val="single" w:sz="4" w:space="0" w:color="auto"/>
+              <w:left w:val="single" w:sz="4" w:space="0" w:color="auto"/>
+              <w:bottom w:val="single" w:sz="4" w:space="0" w:color="auto"/>
+              <w:right w:val="single" w:sz="4" w:space="0" w:color="auto"/>
+            </w:tcBorders>
+            <w:vAlign w:val="bottom"/>
+          </w:tcPr>
+          <w:p>
+            <w:pPr>
+              <w:jc w:val="right"/>
+              <w:rPr>
+                <w:rFonts w:asciiTheme="minorHAnsi" w:hAnsiTheme="minorHAnsi" w:cstheme="minorHAnsi"/>
+                <w:color w:val="000000"/>
+                <w:sz w:val="22"/>
+                <w:szCs w:val="22"/>
+              </w:rPr>
+            </w:pPr>
+            <w:r>
+              <w:rPr>
+                <w:rFonts w:asciiTheme="minorHAnsi" w:hAnsiTheme="minorHAnsi" w:cstheme="minorHAnsi"/>
+                <w:color w:val="000000"/>
+                <w:sz w:val="22"/>
+                <w:szCs w:val="22"/>
+              </w:rPr>
+              <w:t>1 mars</w:t>
+            </w:r>
+          </w:p>
+        </w:tc>
+        <w:tc>
+          <w:tcPr>
+            <w:tcW w:w="5527" w:type="dxa"/>
+            <w:tcBorders>
+              <w:top w:val="single" w:sz="4" w:space="0" w:color="auto"/>
+              <w:left w:val="single" w:sz="4" w:space="0" w:color="auto"/>
+              <w:bottom w:val="single" w:sz="4" w:space="0" w:color="auto"/>
+              <w:right w:val="single" w:sz="4" w:space="0" w:color="auto"/>
+            </w:tcBorders>
+            <w:vAlign w:val="bottom"/>
+          </w:tcPr>
+          <w:p>
+            <w:pPr>
+              <w:rPr>
+                <w:rFonts w:asciiTheme="minorHAnsi" w:hAnsiTheme="minorHAnsi" w:cstheme="minorHAnsi"/>
+                <w:color w:val="000000"/>
+                <w:sz w:val="22"/>
+                <w:szCs w:val="22"/>
+              </w:rPr>
+            </w:pPr>
+            <w:r>
+              <w:rPr>
+                <w:rFonts w:asciiTheme="minorHAnsi" w:hAnsiTheme="minorHAnsi" w:cstheme="minorHAnsi"/>
+                <w:color w:val="000000"/>
+                <w:sz w:val="22"/>
+                <w:szCs w:val="22"/>
+              </w:rPr>
+              <w:t>SELECT 10, 11, 12 et 15</w:t>
+            </w:r>
+          </w:p>
+        </w:tc>
+        <w:tc>
+          <w:tcPr>
+            <w:tcW w:w="993" w:type="dxa"/>
+            <w:tcBorders>
+              <w:top w:val="single" w:sz="4" w:space="0" w:color="auto"/>
+              <w:left w:val="single" w:sz="4" w:space="0" w:color="auto"/>
+              <w:bottom w:val="single" w:sz="4" w:space="0" w:color="auto"/>
+              <w:right w:val="single" w:sz="4" w:space="0" w:color="auto"/>
+            </w:tcBorders>
+            <w:vAlign w:val="bottom"/>
+          </w:tcPr>
+          <w:p>
+            <w:pPr>
+              <w:jc w:val="center"/>
+              <w:rPr>
+                <w:rFonts w:asciiTheme="minorHAnsi" w:hAnsiTheme="minorHAnsi" w:cstheme="minorHAnsi"/>
+                <w:color w:val="000000"/>
+                <w:sz w:val="22"/>
+                <w:szCs w:val="22"/>
+              </w:rPr>
+            </w:pPr>
+            <w:r>
+              <w:rPr>
+                <w:rFonts w:asciiTheme="minorHAnsi" w:hAnsiTheme="minorHAnsi" w:cstheme="minorHAnsi"/>
+                <w:color w:val="000000"/>
+                <w:sz w:val="22"/>
+                <w:szCs w:val="22"/>
+              </w:rPr>
+              <w:t>3</w:t>
+            </w:r>
           </w:p>
         </w:tc>
       </w:tr>
@@ -2179,6 +2528,15 @@
                 <w:szCs w:val="22"/>
               </w:rPr>
             </w:pPr>
+            <w:r>
+              <w:rPr>
+                <w:rFonts w:asciiTheme="minorHAnsi" w:hAnsiTheme="minorHAnsi" w:cstheme="minorHAnsi"/>
+                <w:color w:val="000000"/>
+                <w:sz w:val="22"/>
+                <w:szCs w:val="22"/>
+              </w:rPr>
+              <w:t>15</w:t>
+            </w:r>
           </w:p>
         </w:tc>
       </w:tr>
@@ -3195,7 +3553,7 @@
 </file>
 
 <file path=customXml/itemProps1.xml><?xml version="1.0" encoding="utf-8"?>
-<ds:datastoreItem xmlns:ds="http://schemas.openxmlformats.org/officeDocument/2006/customXml" ds:itemID="{CA8A9C5B-0F0E-49E5-A3C4-1EEF88DF6BF7}">
+<ds:datastoreItem xmlns:ds="http://schemas.openxmlformats.org/officeDocument/2006/customXml" ds:itemID="{1EA8CBD6-BD27-4A3A-814E-40F728F790C3}">
   <ds:schemaRefs>
     <ds:schemaRef ds:uri="http://schemas.openxmlformats.org/officeDocument/2006/bibliography"/>
   </ds:schemaRefs>

</xml_diff>